<commit_message>
Some School Projects done @ UIUC
</commit_message>
<xml_diff>
--- a/CS 440 - Intro to AI/MP1 - Search/report.docx
+++ b/CS 440 - Intro to AI/MP1 - Search/report.docx
@@ -40,7 +40,7 @@
         <w:rPr>
           <w:sz w:val="48"/>
         </w:rPr>
-        <w:t>ABHI KAMBOJ</w:t>
+        <w:t>PENGXU ZHENG</w:t>
       </w:r>
     </w:p>
     <w:p>
@@ -68,13 +68,7 @@
         <w:rPr>
           <w:sz w:val="48"/>
         </w:rPr>
-        <w:t>Section R: Prof.</w:t>
-      </w:r>
-      <w:r>
-        <w:rPr>
-          <w:sz w:val="48"/>
-        </w:rPr>
-        <w:t xml:space="preserve"> </w:t>
+        <w:t xml:space="preserve">Section R: Prof. </w:t>
       </w:r>
       <w:proofErr w:type="spellStart"/>
       <w:r>
@@ -1594,10 +1588,7 @@
     </w:p>
     <w:p>
       <w:r>
-        <w:t>States Explored: 33</w:t>
-      </w:r>
-      <w:r>
-        <w:t xml:space="preserve"> </w:t>
+        <w:t xml:space="preserve">States Explored: 33 </w:t>
       </w:r>
     </w:p>
     <w:p>
@@ -1662,10 +1653,7 @@
     </w:p>
     <w:p>
       <w:r>
-        <w:t>States Explored: 196</w:t>
-      </w:r>
-      <w:r>
-        <w:t xml:space="preserve"> </w:t>
+        <w:t xml:space="preserve">States Explored: 196 </w:t>
       </w:r>
     </w:p>
     <w:p>
@@ -1739,33 +1727,8 @@
       <w:r>
         <w:t>States Explored: 276</w:t>
       </w:r>
-    </w:p>
-    <w:p>
-      <w:r>
-        <w:br w:type="page"/>
-      </w:r>
-    </w:p>
-    <w:p>
-      <w:pPr>
-        <w:pStyle w:val="Heading1"/>
-      </w:pPr>
-      <w:r>
-        <w:lastRenderedPageBreak/>
-        <w:t>EXTRA CREDIT/CONTRIBUTION:</w:t>
-      </w:r>
-    </w:p>
-    <w:p>
-      <w:r>
-        <w:t>I was not able to find a team in time, which hopefully will not put me at a disadvantage. I</w:t>
-      </w:r>
-      <w:r>
-        <w:t>, Abhi Kamboj,</w:t>
-      </w:r>
       <w:bookmarkStart w:id="0" w:name="_GoBack"/>
       <w:bookmarkEnd w:id="0"/>
-      <w:r>
-        <w:t xml:space="preserve"> have complete all of the assignment myself.</w:t>
-      </w:r>
     </w:p>
     <w:sectPr>
       <w:footerReference w:type="default" r:id="rId22"/>
@@ -2019,7 +1982,7 @@
       </w:pPr>
     </w:pPrDefault>
   </w:docDefaults>
-  <w:latentStyles w:defLockedState="0" w:defUIPriority="99" w:defSemiHidden="0" w:defUnhideWhenUsed="0" w:defQFormat="0" w:count="375">
+  <w:latentStyles w:defLockedState="0" w:defUIPriority="99" w:defSemiHidden="0" w:defUnhideWhenUsed="0" w:defQFormat="0" w:count="376">
     <w:lsdException w:name="Normal" w:uiPriority="0" w:qFormat="1"/>
     <w:lsdException w:name="heading 1" w:uiPriority="9" w:qFormat="1"/>
     <w:lsdException w:name="heading 2" w:semiHidden="1" w:uiPriority="9" w:unhideWhenUsed="1" w:qFormat="1"/>
@@ -2125,7 +2088,6 @@
     <w:lsdException w:name="HTML Sample" w:semiHidden="1" w:unhideWhenUsed="1"/>
     <w:lsdException w:name="HTML Typewriter" w:semiHidden="1" w:unhideWhenUsed="1"/>
     <w:lsdException w:name="HTML Variable" w:semiHidden="1" w:unhideWhenUsed="1"/>
-    <w:lsdException w:name="Normal Table" w:semiHidden="1" w:unhideWhenUsed="1"/>
     <w:lsdException w:name="annotation subject" w:semiHidden="1" w:unhideWhenUsed="1"/>
     <w:lsdException w:name="No List" w:semiHidden="1" w:unhideWhenUsed="1"/>
     <w:lsdException w:name="Outline List 1" w:semiHidden="1" w:unhideWhenUsed="1"/>
@@ -2172,10 +2134,8 @@
     <w:lsdException w:name="Table Subtle 2" w:semiHidden="1" w:unhideWhenUsed="1"/>
     <w:lsdException w:name="Table Web 1" w:semiHidden="1" w:unhideWhenUsed="1"/>
     <w:lsdException w:name="Table Web 2" w:semiHidden="1" w:unhideWhenUsed="1"/>
-    <w:lsdException w:name="Table Web 3" w:semiHidden="1" w:unhideWhenUsed="1"/>
     <w:lsdException w:name="Balloon Text" w:semiHidden="1" w:unhideWhenUsed="1"/>
     <w:lsdException w:name="Table Grid" w:uiPriority="39"/>
-    <w:lsdException w:name="Table Theme" w:semiHidden="1" w:unhideWhenUsed="1"/>
     <w:lsdException w:name="Placeholder Text" w:semiHidden="1"/>
     <w:lsdException w:name="No Spacing" w:uiPriority="1" w:qFormat="1"/>
     <w:lsdException w:name="Light Shading" w:uiPriority="60"/>
@@ -2395,6 +2355,7 @@
     <w:lsdException w:name="Smart Hyperlink" w:semiHidden="1" w:unhideWhenUsed="1"/>
     <w:lsdException w:name="Hashtag" w:semiHidden="1" w:unhideWhenUsed="1"/>
     <w:lsdException w:name="Unresolved Mention" w:semiHidden="1" w:unhideWhenUsed="1"/>
+    <w:lsdException w:name="Smart Link" w:semiHidden="1" w:unhideWhenUsed="1"/>
   </w:latentStyles>
   <w:style w:type="paragraph" w:default="1" w:styleId="Normal">
     <w:name w:val="Normal"/>
@@ -2574,6 +2535,36 @@
     <w:link w:val="Footer"/>
     <w:uiPriority w:val="99"/>
     <w:rsid w:val="009F562E"/>
+  </w:style>
+  <w:style w:type="paragraph" w:styleId="BalloonText">
+    <w:name w:val="Balloon Text"/>
+    <w:basedOn w:val="Normal"/>
+    <w:link w:val="BalloonTextChar"/>
+    <w:uiPriority w:val="99"/>
+    <w:semiHidden/>
+    <w:unhideWhenUsed/>
+    <w:rsid w:val="00D015B8"/>
+    <w:pPr>
+      <w:spacing w:after="0" w:line="240" w:lineRule="auto"/>
+    </w:pPr>
+    <w:rPr>
+      <w:rFonts w:ascii="Segoe UI" w:hAnsi="Segoe UI" w:cs="Segoe UI"/>
+      <w:sz w:val="18"/>
+      <w:szCs w:val="18"/>
+    </w:rPr>
+  </w:style>
+  <w:style w:type="character" w:customStyle="1" w:styleId="BalloonTextChar">
+    <w:name w:val="Balloon Text Char"/>
+    <w:basedOn w:val="DefaultParagraphFont"/>
+    <w:link w:val="BalloonText"/>
+    <w:uiPriority w:val="99"/>
+    <w:semiHidden/>
+    <w:rsid w:val="00D015B8"/>
+    <w:rPr>
+      <w:rFonts w:ascii="Segoe UI" w:hAnsi="Segoe UI" w:cs="Segoe UI"/>
+      <w:sz w:val="18"/>
+      <w:szCs w:val="18"/>
+    </w:rPr>
   </w:style>
 </w:styles>
 </file>

</xml_diff>